<commit_message>
Add neural network model
</commit_message>
<xml_diff>
--- a/Project_Changelog_and_Discussion.docx
+++ b/Project_Changelog_and_Discussion.docx
@@ -163,21 +163,7 @@
         <w:rPr>
           <w:color w:val="FF0000"/>
         </w:rPr>
-        <w:t xml:space="preserve">TODO – </w:t>
-      </w:r>
-      <w:proofErr w:type="spellStart"/>
-      <w:r>
-        <w:rPr>
-          <w:color w:val="FF0000"/>
-        </w:rPr>
-        <w:t>Self explanatory</w:t>
-      </w:r>
-      <w:proofErr w:type="spellEnd"/>
-      <w:r>
-        <w:rPr>
-          <w:color w:val="FF0000"/>
-        </w:rPr>
-        <w:t xml:space="preserve"> – just to list what needs to be done and by whom</w:t>
+        <w:t>TODO – Self explanatory – just to list what needs to be done and by whom</w:t>
       </w:r>
     </w:p>
     <w:p>
@@ -232,21 +218,7 @@
         <w:rPr>
           <w:color w:val="0D0D0D" w:themeColor="text1" w:themeTint="F2"/>
         </w:rPr>
-        <w:t xml:space="preserve">the data files to the GitHub repo and wrote a script to pre-process them into </w:t>
-      </w:r>
-      <w:proofErr w:type="spellStart"/>
-      <w:r>
-        <w:rPr>
-          <w:color w:val="0D0D0D" w:themeColor="text1" w:themeTint="F2"/>
-        </w:rPr>
-        <w:t>numpy</w:t>
-      </w:r>
-      <w:proofErr w:type="spellEnd"/>
-      <w:r>
-        <w:rPr>
-          <w:color w:val="0D0D0D" w:themeColor="text1" w:themeTint="F2"/>
-        </w:rPr>
-        <w:t>. This should help in testing multiple models so we have a consistent dataset.</w:t>
+        <w:t>the data files to the GitHub repo and wrote a script to pre-process them into numpy. This should help in testing multiple models so we have a consistent dataset.</w:t>
       </w:r>
     </w:p>
     <w:p>
@@ -264,21 +236,7 @@
         <w:rPr>
           <w:color w:val="0D0D0D" w:themeColor="text1" w:themeTint="F2"/>
         </w:rPr>
-        <w:t xml:space="preserve">Because the files are large, I used </w:t>
-      </w:r>
-      <w:proofErr w:type="spellStart"/>
-      <w:r>
-        <w:rPr>
-          <w:color w:val="0D0D0D" w:themeColor="text1" w:themeTint="F2"/>
-        </w:rPr>
-        <w:t>Github</w:t>
-      </w:r>
-      <w:proofErr w:type="spellEnd"/>
-      <w:r>
-        <w:rPr>
-          <w:color w:val="0D0D0D" w:themeColor="text1" w:themeTint="F2"/>
-        </w:rPr>
-        <w:t xml:space="preserve"> LFS (</w:t>
+        <w:t>Because the files are large, I used Github LFS (</w:t>
       </w:r>
       <w:hyperlink r:id="rId5" w:history="1">
         <w:r>
@@ -293,27 +251,43 @@
         <w:rPr>
           <w:color w:val="0D0D0D" w:themeColor="text1" w:themeTint="F2"/>
         </w:rPr>
-        <w:t>) to store them. If you have issues setting this up, you’ll probably be ok just re-generating the data using `create_dataset_v02_AB.m` followed by `python preprocess_data.py [</w:t>
-      </w:r>
-      <w:proofErr w:type="spellStart"/>
+        <w:t>) to store them. If you have issues setting this up, you’ll probably be ok just re-generating the data using `create_dataset_v02_AB.m` followed by `python preprocess_data.py [output_of_previous_script]`.</w:t>
+      </w:r>
       <w:r>
         <w:rPr>
           <w:color w:val="0D0D0D" w:themeColor="text1" w:themeTint="F2"/>
         </w:rPr>
-        <w:t>output_of_previous_script</w:t>
-      </w:r>
-      <w:proofErr w:type="spellEnd"/>
-      <w:r>
+        <w:t xml:space="preserve"> </w:t>
+      </w:r>
+    </w:p>
+    <w:p>
+      <w:pPr>
+        <w:pStyle w:val="ListParagraph"/>
+        <w:numPr>
+          <w:ilvl w:val="0"/>
+          <w:numId w:val="2"/>
+        </w:numPr>
         <w:rPr>
           <w:color w:val="0D0D0D" w:themeColor="text1" w:themeTint="F2"/>
         </w:rPr>
-        <w:t>]`.</w:t>
-      </w:r>
+      </w:pPr>
       <w:r>
         <w:rPr>
           <w:color w:val="0D0D0D" w:themeColor="text1" w:themeTint="F2"/>
         </w:rPr>
-        <w:t xml:space="preserve"> </w:t>
+        <w:t>Also added a simple neural network and plotted loss/accuracy over epochs. Definitely more we can do here with hyperparameters and architecture</w:t>
+      </w:r>
+      <w:r>
+        <w:rPr>
+          <w:color w:val="0D0D0D" w:themeColor="text1" w:themeTint="F2"/>
+        </w:rPr>
+        <w:t>, but the framework is now there so we can play</w:t>
+      </w:r>
+      <w:r>
+        <w:rPr>
+          <w:color w:val="0D0D0D" w:themeColor="text1" w:themeTint="F2"/>
+        </w:rPr>
+        <w:t xml:space="preserve"> with it.</w:t>
       </w:r>
     </w:p>
     <w:p>
@@ -379,41 +353,27 @@
         <w:rPr>
           <w:color w:val="FFC000"/>
         </w:rPr>
-        <w:t xml:space="preserve">You need to run the </w:t>
-      </w:r>
-      <w:proofErr w:type="spellStart"/>
-      <w:r>
+        <w:lastRenderedPageBreak/>
+        <w:t>You need to run the matlab file to create the dataset. I have also put that on GitHub for the first go around.</w:t>
+      </w:r>
+    </w:p>
+    <w:p>
+      <w:pPr>
         <w:rPr>
           <w:color w:val="FFC000"/>
         </w:rPr>
-        <w:t>matlab</w:t>
-      </w:r>
-      <w:proofErr w:type="spellEnd"/>
-      <w:r>
-        <w:rPr>
-          <w:color w:val="FFC000"/>
-        </w:rPr>
-        <w:t xml:space="preserve"> file to create the dataset. I have also put that on GitHub for the first go around.</w:t>
-      </w:r>
-    </w:p>
-    <w:p>
-      <w:pPr>
-        <w:rPr>
-          <w:color w:val="FFC000"/>
-        </w:rPr>
-      </w:pPr>
-    </w:p>
-    <w:p>
-      <w:pPr>
-        <w:rPr>
-          <w:color w:val="FF0000"/>
-        </w:rPr>
-      </w:pPr>
-      <w:r>
-        <w:rPr>
-          <w:color w:val="FF0000"/>
-        </w:rPr>
-        <w:lastRenderedPageBreak/>
+      </w:pPr>
+    </w:p>
+    <w:p>
+      <w:pPr>
+        <w:rPr>
+          <w:color w:val="FF0000"/>
+        </w:rPr>
+      </w:pPr>
+      <w:r>
+        <w:rPr>
+          <w:color w:val="FF0000"/>
+        </w:rPr>
         <w:t xml:space="preserve">Question 1 </w:t>
       </w:r>
       <w:r>
@@ -845,6 +805,7 @@
     <w:lsdException w:name="HTML Sample" w:semiHidden="1" w:unhideWhenUsed="1"/>
     <w:lsdException w:name="HTML Typewriter" w:semiHidden="1" w:unhideWhenUsed="1"/>
     <w:lsdException w:name="HTML Variable" w:semiHidden="1" w:unhideWhenUsed="1"/>
+    <w:lsdException w:name="Normal Table" w:semiHidden="1" w:unhideWhenUsed="1"/>
     <w:lsdException w:name="annotation subject" w:semiHidden="1" w:unhideWhenUsed="1"/>
     <w:lsdException w:name="No List" w:semiHidden="1" w:unhideWhenUsed="1"/>
     <w:lsdException w:name="Outline List 1" w:semiHidden="1" w:unhideWhenUsed="1"/>
@@ -887,8 +848,11 @@
     <w:lsdException w:name="Table Contemporary" w:semiHidden="1" w:unhideWhenUsed="1"/>
     <w:lsdException w:name="Table Elegant" w:semiHidden="1" w:unhideWhenUsed="1"/>
     <w:lsdException w:name="Table Professional" w:semiHidden="1" w:unhideWhenUsed="1"/>
+    <w:lsdException w:name="Table Subtle 1" w:semiHidden="1" w:unhideWhenUsed="1"/>
     <w:lsdException w:name="Table Subtle 2" w:semiHidden="1" w:unhideWhenUsed="1"/>
     <w:lsdException w:name="Table Web 1" w:semiHidden="1" w:unhideWhenUsed="1"/>
+    <w:lsdException w:name="Table Web 2" w:semiHidden="1" w:unhideWhenUsed="1"/>
+    <w:lsdException w:name="Table Web 3" w:semiHidden="1" w:unhideWhenUsed="1"/>
     <w:lsdException w:name="Balloon Text" w:semiHidden="1" w:unhideWhenUsed="1"/>
     <w:lsdException w:name="Table Grid" w:uiPriority="39"/>
     <w:lsdException w:name="Table Theme" w:semiHidden="1" w:unhideWhenUsed="1"/>

</xml_diff>

<commit_message>
updates - new nn model and other things
</commit_message>
<xml_diff>
--- a/Project_Changelog_and_Discussion.docx
+++ b/Project_Changelog_and_Discussion.docx
@@ -340,37 +340,55 @@
     <w:p>
       <w:pPr>
         <w:rPr>
-          <w:color w:val="FF0000"/>
-        </w:rPr>
-      </w:pPr>
-    </w:p>
-    <w:p>
-      <w:pPr>
-        <w:rPr>
-          <w:color w:val="FF0000"/>
-        </w:rPr>
-      </w:pPr>
-    </w:p>
-    <w:p>
-      <w:pPr>
-        <w:rPr>
-          <w:color w:val="FFC000"/>
-        </w:rPr>
-      </w:pPr>
-      <w:r>
-        <w:rPr>
-          <w:color w:val="FF0000"/>
-        </w:rPr>
-        <w:lastRenderedPageBreak/>
-        <w:t>TODO – Signal Processing Approach Implementation as a comparison of the traditional m</w:t>
+          <w:color w:val="FFC000"/>
+        </w:rPr>
+      </w:pPr>
+      <w:r>
+        <w:rPr>
+          <w:color w:val="FFC000"/>
+        </w:rPr>
+        <w:t>I’m starting with a logistic regression, and then maybe SVM, and we can try Deep Neural Networks, and some pre</w:t>
+      </w:r>
+      <w:r>
+        <w:rPr>
+          <w:color w:val="FFC000"/>
+        </w:rPr>
+        <w:t>-</w:t>
       </w:r>
       <w:bookmarkStart w:id="0" w:name="_GoBack"/>
       <w:bookmarkEnd w:id="0"/>
       <w:r>
         <w:rPr>
-          <w:color w:val="FF0000"/>
-        </w:rPr>
-        <w:t xml:space="preserve">ethod – </w:t>
+          <w:color w:val="FFC000"/>
+        </w:rPr>
+        <w:t>trained ones as well later on.</w:t>
+      </w:r>
+    </w:p>
+    <w:p>
+      <w:pPr>
+        <w:rPr>
+          <w:color w:val="FF0000"/>
+        </w:rPr>
+      </w:pPr>
+    </w:p>
+    <w:p>
+      <w:pPr>
+        <w:rPr>
+          <w:color w:val="FF0000"/>
+        </w:rPr>
+      </w:pPr>
+    </w:p>
+    <w:p>
+      <w:pPr>
+        <w:rPr>
+          <w:color w:val="FFC000"/>
+        </w:rPr>
+      </w:pPr>
+      <w:r>
+        <w:rPr>
+          <w:color w:val="FF0000"/>
+        </w:rPr>
+        <w:t xml:space="preserve">TODO – Signal Processing Approach Implementation as a comparison of the traditional method – </w:t>
       </w:r>
       <w:r>
         <w:rPr>

</xml_diff>